<commit_message>
Finished Weekly Docs + Weekly Tracking
</commit_message>
<xml_diff>
--- a/Stage 5/Week21.1.docx
+++ b/Stage 5/Week21.1.docx
@@ -166,7 +166,14 @@
           <w:rFonts w:eastAsia="Times New Roman" w:cstheme="minorHAnsi"/>
           <w:lang w:eastAsia="en-GB"/>
         </w:rPr>
-        <w:t>10/03/2020</w:t>
+        <w:t>09</w:t>
+      </w:r>
+      <w:r>
+        <w:rPr>
+          <w:rFonts w:eastAsia="Times New Roman" w:cstheme="minorHAnsi"/>
+          <w:lang w:eastAsia="en-GB"/>
+        </w:rPr>
+        <w:t>/03/2020</w:t>
       </w:r>
     </w:p>
     <w:p>
@@ -851,7 +858,7 @@
                 <w:bCs/>
                 <w:lang w:eastAsia="en-GB"/>
               </w:rPr>
-              <w:t>n</w:t>
+              <w:t>N</w:t>
             </w:r>
           </w:p>
         </w:tc>
@@ -1023,6 +1030,8 @@
               </w:rPr>
               <w:t>Y</w:t>
             </w:r>
+            <w:bookmarkStart w:id="0" w:name="_GoBack"/>
+            <w:bookmarkEnd w:id="0"/>
           </w:p>
         </w:tc>
       </w:tr>
@@ -1203,8 +1212,6 @@
           <w:rFonts w:cstheme="minorHAnsi"/>
         </w:rPr>
       </w:pPr>
-      <w:bookmarkStart w:id="0" w:name="_GoBack"/>
-      <w:bookmarkEnd w:id="0"/>
     </w:p>
     <w:p>
       <w:pPr>

</xml_diff>

<commit_message>
Gantt chart done + fixed mistakes in weekly meetings
</commit_message>
<xml_diff>
--- a/Stage 5/Week21.1.docx
+++ b/Stage 5/Week21.1.docx
@@ -456,7 +456,15 @@
         <w:rPr>
           <w:rFonts w:cstheme="minorHAnsi"/>
         </w:rPr>
-        <w:t>Concluding from the stand-up meeting, we as a team all shared similar feedback in the fact that the previous stage work felt rushed due to leaving it further down the line before we began. In light of this, for this final stage we have all tried to balance our other commitments such as assignments / revision etc better so that we can have meetings and begin work on this stage earlier on in the timeline.</w:t>
+        <w:t xml:space="preserve">Concluding from the stand-up meeting, we as a team all shared similar feedback in the fact that the previous stage work felt rushed due to leaving it further down the line before we began. In light of this, for this final stage we have all tried to balance our other commitments such as assignments / revision etc better so that we can </w:t>
+      </w:r>
+      <w:bookmarkStart w:id="0" w:name="_GoBack"/>
+      <w:bookmarkEnd w:id="0"/>
+      <w:r>
+        <w:rPr>
+          <w:rFonts w:cstheme="minorHAnsi"/>
+        </w:rPr>
+        <w:t>have meetings and begin work on this stage earlier on in the timeline.</w:t>
       </w:r>
       <w:r>
         <w:rPr>
@@ -810,7 +818,7 @@
                 <w:bCs/>
                 <w:lang w:eastAsia="en-GB"/>
               </w:rPr>
-              <w:t>1</w:t>
+              <w:t>03/04</w:t>
             </w:r>
             <w:r>
               <w:rPr>
@@ -819,16 +827,7 @@
                 <w:bCs/>
                 <w:lang w:eastAsia="en-GB"/>
               </w:rPr>
-              <w:t>2</w:t>
-            </w:r>
-            <w:r>
-              <w:rPr>
-                <w:rFonts w:eastAsia="Times New Roman" w:cstheme="minorHAnsi"/>
-                <w:b/>
-                <w:bCs/>
-                <w:lang w:eastAsia="en-GB"/>
-              </w:rPr>
-              <w:t>/03/20</w:t>
+              <w:t>/20</w:t>
             </w:r>
           </w:p>
         </w:tc>
@@ -1030,8 +1029,6 @@
               </w:rPr>
               <w:t>Y</w:t>
             </w:r>
-            <w:bookmarkStart w:id="0" w:name="_GoBack"/>
-            <w:bookmarkEnd w:id="0"/>
           </w:p>
         </w:tc>
       </w:tr>
@@ -1206,28 +1203,6 @@
         </w:tc>
       </w:tr>
     </w:tbl>
-    <w:p>
-      <w:pPr>
-        <w:rPr>
-          <w:rFonts w:cstheme="minorHAnsi"/>
-        </w:rPr>
-      </w:pPr>
-    </w:p>
-    <w:p>
-      <w:pPr>
-        <w:rPr>
-          <w:rFonts w:cstheme="minorHAnsi"/>
-        </w:rPr>
-      </w:pPr>
-    </w:p>
-    <w:p>
-      <w:pPr>
-        <w:rPr>
-          <w:rFonts w:cstheme="minorHAnsi"/>
-        </w:rPr>
-      </w:pPr>
-    </w:p>
-    <w:p/>
     <w:p/>
     <w:sectPr>
       <w:pgSz w:w="11900" w:h="16840"/>

</xml_diff>